<commit_message>
New revision of GDD, slightly modified
</commit_message>
<xml_diff>
--- a/TheOrb-GameDesignDocument_20240325.docx
+++ b/TheOrb-GameDesignDocument_20240325.docx
@@ -2276,7 +2276,19 @@
         <w:rPr>
           <w:rStyle w:val="main"/>
         </w:rPr>
-        <w:t>Menu navigated by the Mouse.</w:t>
+        <w:t>Menu</w:t>
+      </w:r>
+      <w:r>
+        <w:rPr>
+          <w:rStyle w:val="main"/>
+        </w:rPr>
+        <w:t>s are</w:t>
+      </w:r>
+      <w:r>
+        <w:rPr>
+          <w:rStyle w:val="main"/>
+        </w:rPr>
+        <w:t xml:space="preserve"> navigated by the Mouse.</w:t>
       </w:r>
     </w:p>
     <w:p>
@@ -5081,7 +5093,7 @@
         <w:rPr>
           <w:rStyle w:val="main"/>
         </w:rPr>
-        <w:t>Lives, score, power-up timers.</w:t>
+        <w:t>Lives, score.</w:t>
       </w:r>
     </w:p>
     <w:p>
@@ -5119,7 +5131,7 @@
         <w:rPr>
           <w:rStyle w:val="main"/>
         </w:rPr>
-        <w:t>Intuitive touch/click controls, responsive feedback for actions.</w:t>
+        <w:t>Intuitive click controls, responsive feedback for actions.</w:t>
       </w:r>
     </w:p>
     <w:p>
@@ -5156,7 +5168,31 @@
         <w:rPr>
           <w:rStyle w:val="main"/>
         </w:rPr>
-        <w:t>Brief animations at key story points, primarily at the beginning and end of the game.</w:t>
+        <w:t>Brief animations at key story points, primarily at the beginning</w:t>
+      </w:r>
+      <w:r>
+        <w:rPr>
+          <w:rStyle w:val="main"/>
+        </w:rPr>
+        <w:t xml:space="preserve"> (to showcase features as a tutorial)</w:t>
+      </w:r>
+      <w:r>
+        <w:rPr>
+          <w:rStyle w:val="main"/>
+        </w:rPr>
+        <w:t xml:space="preserve"> and end of the game</w:t>
+      </w:r>
+      <w:r>
+        <w:rPr>
+          <w:rStyle w:val="main"/>
+        </w:rPr>
+        <w:t xml:space="preserve"> (as credits)</w:t>
+      </w:r>
+      <w:r>
+        <w:rPr>
+          <w:rStyle w:val="main"/>
+        </w:rPr>
+        <w:t>.</w:t>
       </w:r>
     </w:p>
     <w:p>
@@ -5184,16 +5220,181 @@
     </w:p>
     <w:p>
       <w:pPr>
-        <w:ind w:left="98"/>
-        <w:rPr>
-          <w:rStyle w:val="main"/>
-        </w:rPr>
-      </w:pPr>
-      <w:r>
-        <w:rPr>
-          <w:rStyle w:val="main"/>
-        </w:rPr>
-        <w:t xml:space="preserve">there will be a main menu, which has buttons like Play, Settings, Save/Load and Exit, but mostly is just a splash screen. Then there will be a level selector, showing different levels and Then there will be an options menu, allowing to adjust graphics and other parameters. Also, there will be a save/load menu. And finally, there will be a pause menu inside each level, with access to options and save/load menu. </w:t>
+        <w:pStyle w:val="ListParagraph"/>
+        <w:numPr>
+          <w:ilvl w:val="0"/>
+          <w:numId w:val="42"/>
+        </w:numPr>
+        <w:ind w:leftChars="0"/>
+        <w:rPr>
+          <w:rStyle w:val="main"/>
+        </w:rPr>
+      </w:pPr>
+      <w:r>
+        <w:rPr>
+          <w:rStyle w:val="main"/>
+        </w:rPr>
+        <w:t>T</w:t>
+      </w:r>
+      <w:r>
+        <w:rPr>
+          <w:rStyle w:val="main"/>
+        </w:rPr>
+        <w:t xml:space="preserve">here will be a main menu, which has buttons like Play, Settings, Save/Load and Exit, but mostly is just a splash screen. </w:t>
+      </w:r>
+    </w:p>
+    <w:p>
+      <w:pPr>
+        <w:pStyle w:val="ListParagraph"/>
+        <w:numPr>
+          <w:ilvl w:val="0"/>
+          <w:numId w:val="42"/>
+        </w:numPr>
+        <w:ind w:leftChars="0"/>
+        <w:rPr>
+          <w:rStyle w:val="main"/>
+        </w:rPr>
+      </w:pPr>
+      <w:r>
+        <w:rPr>
+          <w:rStyle w:val="main"/>
+        </w:rPr>
+        <w:t>Once Play is pressed,</w:t>
+      </w:r>
+      <w:r>
+        <w:rPr>
+          <w:rStyle w:val="main"/>
+        </w:rPr>
+        <w:t xml:space="preserve"> there will be a level selector, showing different levels</w:t>
+      </w:r>
+      <w:r>
+        <w:rPr>
+          <w:rStyle w:val="main"/>
+        </w:rPr>
+        <w:t>.</w:t>
+      </w:r>
+      <w:r>
+        <w:rPr>
+          <w:rStyle w:val="main"/>
+        </w:rPr>
+        <w:t xml:space="preserve"> </w:t>
+      </w:r>
+    </w:p>
+    <w:p>
+      <w:pPr>
+        <w:pStyle w:val="ListParagraph"/>
+        <w:numPr>
+          <w:ilvl w:val="0"/>
+          <w:numId w:val="42"/>
+        </w:numPr>
+        <w:ind w:leftChars="0"/>
+        <w:rPr>
+          <w:rStyle w:val="main"/>
+        </w:rPr>
+      </w:pPr>
+      <w:r>
+        <w:rPr>
+          <w:rStyle w:val="main"/>
+        </w:rPr>
+        <w:t xml:space="preserve">Besides that, </w:t>
+      </w:r>
+      <w:r>
+        <w:rPr>
+          <w:rStyle w:val="main"/>
+        </w:rPr>
+        <w:t>an options menu</w:t>
+      </w:r>
+      <w:r>
+        <w:rPr>
+          <w:rStyle w:val="main"/>
+        </w:rPr>
+        <w:t xml:space="preserve"> is always accessible from any part of the game</w:t>
+      </w:r>
+      <w:r>
+        <w:rPr>
+          <w:rStyle w:val="main"/>
+        </w:rPr>
+        <w:t>, allowing to adjust graphics and other parameters.</w:t>
+      </w:r>
+    </w:p>
+    <w:p>
+      <w:pPr>
+        <w:pStyle w:val="ListParagraph"/>
+        <w:numPr>
+          <w:ilvl w:val="0"/>
+          <w:numId w:val="42"/>
+        </w:numPr>
+        <w:ind w:leftChars="0"/>
+        <w:rPr>
+          <w:rStyle w:val="main"/>
+        </w:rPr>
+      </w:pPr>
+      <w:r>
+        <w:rPr>
+          <w:rStyle w:val="main"/>
+        </w:rPr>
+        <w:t>S</w:t>
+      </w:r>
+      <w:r>
+        <w:rPr>
+          <w:rStyle w:val="main"/>
+        </w:rPr>
+        <w:t>ave/load menu</w:t>
+      </w:r>
+      <w:r>
+        <w:rPr>
+          <w:rStyle w:val="main"/>
+        </w:rPr>
+        <w:t xml:space="preserve"> can be accessed on the main menu, level selector or inside a level</w:t>
+      </w:r>
+      <w:r>
+        <w:rPr>
+          <w:rStyle w:val="main"/>
+        </w:rPr>
+        <w:t>.</w:t>
+      </w:r>
+      <w:r>
+        <w:rPr>
+          <w:rStyle w:val="main"/>
+        </w:rPr>
+        <w:t xml:space="preserve"> </w:t>
+      </w:r>
+    </w:p>
+    <w:p>
+      <w:pPr>
+        <w:pStyle w:val="ListParagraph"/>
+        <w:numPr>
+          <w:ilvl w:val="0"/>
+          <w:numId w:val="42"/>
+        </w:numPr>
+        <w:ind w:leftChars="0"/>
+        <w:rPr>
+          <w:rStyle w:val="main"/>
+        </w:rPr>
+      </w:pPr>
+      <w:r>
+        <w:rPr>
+          <w:rStyle w:val="main"/>
+        </w:rPr>
+        <w:t>P</w:t>
+      </w:r>
+      <w:r>
+        <w:rPr>
+          <w:rStyle w:val="main"/>
+        </w:rPr>
+        <w:t>ause menu inside each level</w:t>
+      </w:r>
+      <w:r>
+        <w:rPr>
+          <w:rStyle w:val="main"/>
+        </w:rPr>
+        <w:t xml:space="preserve"> also should be implemented, allowing</w:t>
+      </w:r>
+      <w:r>
+        <w:rPr>
+          <w:rStyle w:val="main"/>
+        </w:rPr>
+        <w:t xml:space="preserve"> access to options and save/load menu. </w:t>
       </w:r>
     </w:p>
     <w:p>
@@ -5230,7 +5431,39 @@
         <w:rPr>
           <w:rStyle w:val="main"/>
         </w:rPr>
-        <w:t>right and left arrows (or A and D keys) to roll sideways, up arrow/space to jump. Escape key will open a pause menu or main menu, depending if the player is currently completing a level or not.</w:t>
+        <w:t>Simple, m</w:t>
+      </w:r>
+      <w:r>
+        <w:rPr>
+          <w:rStyle w:val="main"/>
+        </w:rPr>
+        <w:t>ovement (right and left arrow keys/A and D)</w:t>
+      </w:r>
+      <w:r>
+        <w:rPr>
+          <w:rStyle w:val="main"/>
+        </w:rPr>
+        <w:t xml:space="preserve"> and</w:t>
+      </w:r>
+      <w:r>
+        <w:rPr>
+          <w:rStyle w:val="main"/>
+        </w:rPr>
+        <w:t xml:space="preserve"> bounce control (up arrow key/W, the longer held – the higher jump</w:t>
+      </w:r>
+    </w:p>
+    <w:p>
+      <w:pPr>
+        <w:ind w:left="98"/>
+        <w:rPr>
+          <w:rStyle w:val="main"/>
+        </w:rPr>
+      </w:pPr>
+      <w:r>
+        <w:rPr>
+          <w:rStyle w:val="main"/>
+        </w:rPr>
+        <w:t>Menus are navigated by the Mouse.</w:t>
       </w:r>
     </w:p>
     <w:p>
@@ -5376,14 +5609,6 @@
     </w:p>
     <w:p>
       <w:pPr>
-        <w:ind w:left="98"/>
-        <w:rPr>
-          <w:rStyle w:val="main"/>
-        </w:rPr>
-      </w:pPr>
-    </w:p>
-    <w:p>
-      <w:pPr>
         <w:pStyle w:val="Heading1"/>
         <w:ind w:left="98"/>
         <w:rPr>
@@ -5485,14 +5710,6 @@
     </w:p>
     <w:p>
       <w:pPr>
-        <w:ind w:left="98"/>
-        <w:rPr>
-          <w:rStyle w:val="main"/>
-        </w:rPr>
-      </w:pPr>
-    </w:p>
-    <w:p>
-      <w:pPr>
         <w:pStyle w:val="Heading2"/>
         <w:ind w:left="98" w:firstLine="280"/>
         <w:rPr>
@@ -5503,7 +5720,14 @@
         <w:rPr>
           <w:rStyle w:val="main"/>
         </w:rPr>
+        <w:lastRenderedPageBreak/>
         <w:t>Voiceovers</w:t>
+      </w:r>
+      <w:r>
+        <w:rPr>
+          <w:rStyle w:val="main"/>
+        </w:rPr>
+        <w:t>?</w:t>
       </w:r>
     </w:p>
     <w:p>
@@ -5641,7 +5865,7 @@
         <w:rPr>
           <w:rStyle w:val="main"/>
         </w:rPr>
-        <w:t>Scores, new abilities, cosmetic upgrades for the protagonist.</w:t>
+        <w:t>Scores.</w:t>
       </w:r>
     </w:p>
     <w:p>
@@ -5678,7 +5902,7 @@
         <w:rPr>
           <w:rStyle w:val="main"/>
         </w:rPr>
-        <w:t>Hidden levels, bonus challenges, and story elements.</w:t>
+        <w:t>Hidden levels, bonus challenges.</w:t>
       </w:r>
     </w:p>
     <w:p>
@@ -5789,7 +6013,13 @@
         <w:rPr>
           <w:rStyle w:val="main"/>
         </w:rPr>
-        <w:t>the game has no violence and can be used to educate children the basic concepts of physics and help familiarize with them. Game can also be competitive since players get stars when finishing level and that can be shared among friends.</w:t>
+        <w:t>T</w:t>
+      </w:r>
+      <w:r>
+        <w:rPr>
+          <w:rStyle w:val="main"/>
+        </w:rPr>
+        <w:t>he game has no violence and can be used to educate children the basic concepts of physics and help familiarize with them. Game can also be competitive since players get stars when finishing level and that can be shared among friends.</w:t>
       </w:r>
     </w:p>
     <w:p>
@@ -5896,7 +6126,13 @@
         <w:rPr>
           <w:rStyle w:val="main"/>
         </w:rPr>
-        <w:t xml:space="preserve">begin rapid prototyping, implement basic elements like rolling, gravity, collision. </w:t>
+        <w:t>B</w:t>
+      </w:r>
+      <w:r>
+        <w:rPr>
+          <w:rStyle w:val="main"/>
+        </w:rPr>
+        <w:t xml:space="preserve">egin rapid prototyping, implement basic elements like rolling, gravity, collision. </w:t>
       </w:r>
     </w:p>
     <w:p>
@@ -5964,21 +6200,6 @@
           <w:rStyle w:val="main"/>
         </w:rPr>
       </w:pPr>
-    </w:p>
-    <w:p>
-      <w:pPr>
-        <w:ind w:left="98"/>
-        <w:rPr>
-          <w:rStyle w:val="main"/>
-        </w:rPr>
-      </w:pPr>
-      <w:r>
-        <w:rPr>
-          <w:rStyle w:val="main"/>
-          <w:rFonts w:hint="eastAsia"/>
-        </w:rPr>
-        <w:t>@</w:t>
-      </w:r>
     </w:p>
     <w:sectPr>
       <w:footerReference w:type="default" r:id="rId36"/>
@@ -6253,6 +6474,119 @@
     </w:lvl>
   </w:abstractNum>
   <w:abstractNum w:abstractNumId="1" w15:restartNumberingAfterBreak="0">
+    <w:nsid w:val="06B91F13"/>
+    <w:multiLevelType w:val="hybridMultilevel"/>
+    <w:tmpl w:val="9AE01DE0"/>
+    <w:lvl w:ilvl="0" w:tplc="04090001">
+      <w:start w:val="1"/>
+      <w:numFmt w:val="bullet"/>
+      <w:lvlText w:val=""/>
+      <w:lvlJc w:val="left"/>
+      <w:pPr>
+        <w:ind w:left="1106" w:hanging="360"/>
+      </w:pPr>
+      <w:rPr>
+        <w:rFonts w:ascii="Symbol" w:hAnsi="Symbol" w:hint="default"/>
+      </w:rPr>
+    </w:lvl>
+    <w:lvl w:ilvl="1" w:tplc="04090003" w:tentative="1">
+      <w:start w:val="1"/>
+      <w:numFmt w:val="bullet"/>
+      <w:lvlText w:val="o"/>
+      <w:lvlJc w:val="left"/>
+      <w:pPr>
+        <w:ind w:left="1826" w:hanging="360"/>
+      </w:pPr>
+      <w:rPr>
+        <w:rFonts w:ascii="Courier New" w:hAnsi="Courier New" w:cs="Courier New" w:hint="default"/>
+      </w:rPr>
+    </w:lvl>
+    <w:lvl w:ilvl="2" w:tplc="04090005" w:tentative="1">
+      <w:start w:val="1"/>
+      <w:numFmt w:val="bullet"/>
+      <w:lvlText w:val=""/>
+      <w:lvlJc w:val="left"/>
+      <w:pPr>
+        <w:ind w:left="2546" w:hanging="360"/>
+      </w:pPr>
+      <w:rPr>
+        <w:rFonts w:ascii="Wingdings" w:hAnsi="Wingdings" w:hint="default"/>
+      </w:rPr>
+    </w:lvl>
+    <w:lvl w:ilvl="3" w:tplc="04090001" w:tentative="1">
+      <w:start w:val="1"/>
+      <w:numFmt w:val="bullet"/>
+      <w:lvlText w:val=""/>
+      <w:lvlJc w:val="left"/>
+      <w:pPr>
+        <w:ind w:left="3266" w:hanging="360"/>
+      </w:pPr>
+      <w:rPr>
+        <w:rFonts w:ascii="Symbol" w:hAnsi="Symbol" w:hint="default"/>
+      </w:rPr>
+    </w:lvl>
+    <w:lvl w:ilvl="4" w:tplc="04090003" w:tentative="1">
+      <w:start w:val="1"/>
+      <w:numFmt w:val="bullet"/>
+      <w:lvlText w:val="o"/>
+      <w:lvlJc w:val="left"/>
+      <w:pPr>
+        <w:ind w:left="3986" w:hanging="360"/>
+      </w:pPr>
+      <w:rPr>
+        <w:rFonts w:ascii="Courier New" w:hAnsi="Courier New" w:cs="Courier New" w:hint="default"/>
+      </w:rPr>
+    </w:lvl>
+    <w:lvl w:ilvl="5" w:tplc="04090005" w:tentative="1">
+      <w:start w:val="1"/>
+      <w:numFmt w:val="bullet"/>
+      <w:lvlText w:val=""/>
+      <w:lvlJc w:val="left"/>
+      <w:pPr>
+        <w:ind w:left="4706" w:hanging="360"/>
+      </w:pPr>
+      <w:rPr>
+        <w:rFonts w:ascii="Wingdings" w:hAnsi="Wingdings" w:hint="default"/>
+      </w:rPr>
+    </w:lvl>
+    <w:lvl w:ilvl="6" w:tplc="04090001" w:tentative="1">
+      <w:start w:val="1"/>
+      <w:numFmt w:val="bullet"/>
+      <w:lvlText w:val=""/>
+      <w:lvlJc w:val="left"/>
+      <w:pPr>
+        <w:ind w:left="5426" w:hanging="360"/>
+      </w:pPr>
+      <w:rPr>
+        <w:rFonts w:ascii="Symbol" w:hAnsi="Symbol" w:hint="default"/>
+      </w:rPr>
+    </w:lvl>
+    <w:lvl w:ilvl="7" w:tplc="04090003" w:tentative="1">
+      <w:start w:val="1"/>
+      <w:numFmt w:val="bullet"/>
+      <w:lvlText w:val="o"/>
+      <w:lvlJc w:val="left"/>
+      <w:pPr>
+        <w:ind w:left="6146" w:hanging="360"/>
+      </w:pPr>
+      <w:rPr>
+        <w:rFonts w:ascii="Courier New" w:hAnsi="Courier New" w:cs="Courier New" w:hint="default"/>
+      </w:rPr>
+    </w:lvl>
+    <w:lvl w:ilvl="8" w:tplc="04090005" w:tentative="1">
+      <w:start w:val="1"/>
+      <w:numFmt w:val="bullet"/>
+      <w:lvlText w:val=""/>
+      <w:lvlJc w:val="left"/>
+      <w:pPr>
+        <w:ind w:left="6866" w:hanging="360"/>
+      </w:pPr>
+      <w:rPr>
+        <w:rFonts w:ascii="Wingdings" w:hAnsi="Wingdings" w:hint="default"/>
+      </w:rPr>
+    </w:lvl>
+  </w:abstractNum>
+  <w:abstractNum w:abstractNumId="2" w15:restartNumberingAfterBreak="0">
     <w:nsid w:val="0A080A18"/>
     <w:multiLevelType w:val="multilevel"/>
     <w:tmpl w:val="BF26C0D0"/>
@@ -6401,7 +6735,7 @@
       </w:rPr>
     </w:lvl>
   </w:abstractNum>
-  <w:abstractNum w:abstractNumId="2" w15:restartNumberingAfterBreak="0">
+  <w:abstractNum w:abstractNumId="3" w15:restartNumberingAfterBreak="0">
     <w:nsid w:val="0E5F75CF"/>
     <w:multiLevelType w:val="multilevel"/>
     <w:tmpl w:val="8B085D62"/>
@@ -6550,7 +6884,7 @@
       </w:rPr>
     </w:lvl>
   </w:abstractNum>
-  <w:abstractNum w:abstractNumId="3" w15:restartNumberingAfterBreak="0">
+  <w:abstractNum w:abstractNumId="4" w15:restartNumberingAfterBreak="0">
     <w:nsid w:val="13943CBC"/>
     <w:multiLevelType w:val="multilevel"/>
     <w:tmpl w:val="5ED0E652"/>
@@ -6699,7 +7033,7 @@
       </w:rPr>
     </w:lvl>
   </w:abstractNum>
-  <w:abstractNum w:abstractNumId="4" w15:restartNumberingAfterBreak="0">
+  <w:abstractNum w:abstractNumId="5" w15:restartNumberingAfterBreak="0">
     <w:nsid w:val="16EF0EA8"/>
     <w:multiLevelType w:val="multilevel"/>
     <w:tmpl w:val="08CE0026"/>
@@ -6848,7 +7182,7 @@
       </w:rPr>
     </w:lvl>
   </w:abstractNum>
-  <w:abstractNum w:abstractNumId="5" w15:restartNumberingAfterBreak="0">
+  <w:abstractNum w:abstractNumId="6" w15:restartNumberingAfterBreak="0">
     <w:nsid w:val="19371255"/>
     <w:multiLevelType w:val="multilevel"/>
     <w:tmpl w:val="08A28C8E"/>
@@ -6997,7 +7331,7 @@
       </w:rPr>
     </w:lvl>
   </w:abstractNum>
-  <w:abstractNum w:abstractNumId="6" w15:restartNumberingAfterBreak="0">
+  <w:abstractNum w:abstractNumId="7" w15:restartNumberingAfterBreak="0">
     <w:nsid w:val="1A0603AD"/>
     <w:multiLevelType w:val="multilevel"/>
     <w:tmpl w:val="750A747A"/>
@@ -7146,7 +7480,7 @@
       </w:rPr>
     </w:lvl>
   </w:abstractNum>
-  <w:abstractNum w:abstractNumId="7" w15:restartNumberingAfterBreak="0">
+  <w:abstractNum w:abstractNumId="8" w15:restartNumberingAfterBreak="0">
     <w:nsid w:val="1C5B7C4F"/>
     <w:multiLevelType w:val="multilevel"/>
     <w:tmpl w:val="90B03A02"/>
@@ -7295,7 +7629,7 @@
       </w:rPr>
     </w:lvl>
   </w:abstractNum>
-  <w:abstractNum w:abstractNumId="8" w15:restartNumberingAfterBreak="0">
+  <w:abstractNum w:abstractNumId="9" w15:restartNumberingAfterBreak="0">
     <w:nsid w:val="1FB479D4"/>
     <w:multiLevelType w:val="multilevel"/>
     <w:tmpl w:val="F54869A2"/>
@@ -7444,7 +7778,7 @@
       </w:rPr>
     </w:lvl>
   </w:abstractNum>
-  <w:abstractNum w:abstractNumId="9" w15:restartNumberingAfterBreak="0">
+  <w:abstractNum w:abstractNumId="10" w15:restartNumberingAfterBreak="0">
     <w:nsid w:val="2048269F"/>
     <w:multiLevelType w:val="hybridMultilevel"/>
     <w:tmpl w:val="E0D4AE94"/>
@@ -7533,7 +7867,7 @@
       </w:pPr>
     </w:lvl>
   </w:abstractNum>
-  <w:abstractNum w:abstractNumId="10" w15:restartNumberingAfterBreak="0">
+  <w:abstractNum w:abstractNumId="11" w15:restartNumberingAfterBreak="0">
     <w:nsid w:val="21BE324C"/>
     <w:multiLevelType w:val="multilevel"/>
     <w:tmpl w:val="72909636"/>
@@ -7682,7 +8016,7 @@
       </w:rPr>
     </w:lvl>
   </w:abstractNum>
-  <w:abstractNum w:abstractNumId="11" w15:restartNumberingAfterBreak="0">
+  <w:abstractNum w:abstractNumId="12" w15:restartNumberingAfterBreak="0">
     <w:nsid w:val="277B5041"/>
     <w:multiLevelType w:val="hybridMultilevel"/>
     <w:tmpl w:val="023E79F6"/>
@@ -7794,7 +8128,7 @@
       </w:rPr>
     </w:lvl>
   </w:abstractNum>
-  <w:abstractNum w:abstractNumId="12" w15:restartNumberingAfterBreak="0">
+  <w:abstractNum w:abstractNumId="13" w15:restartNumberingAfterBreak="0">
     <w:nsid w:val="28B84765"/>
     <w:multiLevelType w:val="multilevel"/>
     <w:tmpl w:val="6972A44C"/>
@@ -7943,7 +8277,7 @@
       </w:rPr>
     </w:lvl>
   </w:abstractNum>
-  <w:abstractNum w:abstractNumId="13" w15:restartNumberingAfterBreak="0">
+  <w:abstractNum w:abstractNumId="14" w15:restartNumberingAfterBreak="0">
     <w:nsid w:val="28FF054C"/>
     <w:multiLevelType w:val="multilevel"/>
     <w:tmpl w:val="D834D4C6"/>
@@ -8092,7 +8426,7 @@
       </w:rPr>
     </w:lvl>
   </w:abstractNum>
-  <w:abstractNum w:abstractNumId="14" w15:restartNumberingAfterBreak="0">
+  <w:abstractNum w:abstractNumId="15" w15:restartNumberingAfterBreak="0">
     <w:nsid w:val="2F8C5907"/>
     <w:multiLevelType w:val="multilevel"/>
     <w:tmpl w:val="64CEC956"/>
@@ -8241,7 +8575,7 @@
       </w:rPr>
     </w:lvl>
   </w:abstractNum>
-  <w:abstractNum w:abstractNumId="15" w15:restartNumberingAfterBreak="0">
+  <w:abstractNum w:abstractNumId="16" w15:restartNumberingAfterBreak="0">
     <w:nsid w:val="33B71F31"/>
     <w:multiLevelType w:val="multilevel"/>
     <w:tmpl w:val="A650C812"/>
@@ -8390,7 +8724,7 @@
       </w:rPr>
     </w:lvl>
   </w:abstractNum>
-  <w:abstractNum w:abstractNumId="16" w15:restartNumberingAfterBreak="0">
+  <w:abstractNum w:abstractNumId="17" w15:restartNumberingAfterBreak="0">
     <w:nsid w:val="34FD00C9"/>
     <w:multiLevelType w:val="multilevel"/>
     <w:tmpl w:val="A71C8606"/>
@@ -8539,7 +8873,7 @@
       </w:rPr>
     </w:lvl>
   </w:abstractNum>
-  <w:abstractNum w:abstractNumId="17" w15:restartNumberingAfterBreak="0">
+  <w:abstractNum w:abstractNumId="18" w15:restartNumberingAfterBreak="0">
     <w:nsid w:val="36A76454"/>
     <w:multiLevelType w:val="multilevel"/>
     <w:tmpl w:val="75FA9BB6"/>
@@ -8688,7 +9022,7 @@
       </w:rPr>
     </w:lvl>
   </w:abstractNum>
-  <w:abstractNum w:abstractNumId="18" w15:restartNumberingAfterBreak="0">
+  <w:abstractNum w:abstractNumId="19" w15:restartNumberingAfterBreak="0">
     <w:nsid w:val="38FC55AA"/>
     <w:multiLevelType w:val="multilevel"/>
     <w:tmpl w:val="25A484D8"/>
@@ -8837,7 +9171,7 @@
       </w:rPr>
     </w:lvl>
   </w:abstractNum>
-  <w:abstractNum w:abstractNumId="19" w15:restartNumberingAfterBreak="0">
+  <w:abstractNum w:abstractNumId="20" w15:restartNumberingAfterBreak="0">
     <w:nsid w:val="40C63AAC"/>
     <w:multiLevelType w:val="multilevel"/>
     <w:tmpl w:val="2CBC80E4"/>
@@ -8950,7 +9284,7 @@
       </w:pPr>
     </w:lvl>
   </w:abstractNum>
-  <w:abstractNum w:abstractNumId="20" w15:restartNumberingAfterBreak="0">
+  <w:abstractNum w:abstractNumId="21" w15:restartNumberingAfterBreak="0">
     <w:nsid w:val="411200E4"/>
     <w:multiLevelType w:val="multilevel"/>
     <w:tmpl w:val="BA60897A"/>
@@ -9099,7 +9433,7 @@
       </w:rPr>
     </w:lvl>
   </w:abstractNum>
-  <w:abstractNum w:abstractNumId="21" w15:restartNumberingAfterBreak="0">
+  <w:abstractNum w:abstractNumId="22" w15:restartNumberingAfterBreak="0">
     <w:nsid w:val="42D226E7"/>
     <w:multiLevelType w:val="multilevel"/>
     <w:tmpl w:val="3FB20574"/>
@@ -9248,7 +9582,7 @@
       </w:rPr>
     </w:lvl>
   </w:abstractNum>
-  <w:abstractNum w:abstractNumId="22" w15:restartNumberingAfterBreak="0">
+  <w:abstractNum w:abstractNumId="23" w15:restartNumberingAfterBreak="0">
     <w:nsid w:val="43BD5B81"/>
     <w:multiLevelType w:val="hybridMultilevel"/>
     <w:tmpl w:val="7BA4B34C"/>
@@ -9337,7 +9671,7 @@
       </w:pPr>
     </w:lvl>
   </w:abstractNum>
-  <w:abstractNum w:abstractNumId="23" w15:restartNumberingAfterBreak="0">
+  <w:abstractNum w:abstractNumId="24" w15:restartNumberingAfterBreak="0">
     <w:nsid w:val="46806058"/>
     <w:multiLevelType w:val="hybridMultilevel"/>
     <w:tmpl w:val="209443A6"/>
@@ -9449,7 +9783,7 @@
       </w:rPr>
     </w:lvl>
   </w:abstractNum>
-  <w:abstractNum w:abstractNumId="24" w15:restartNumberingAfterBreak="0">
+  <w:abstractNum w:abstractNumId="25" w15:restartNumberingAfterBreak="0">
     <w:nsid w:val="46A0399B"/>
     <w:multiLevelType w:val="multilevel"/>
     <w:tmpl w:val="805CB320"/>
@@ -9598,7 +9932,7 @@
       </w:rPr>
     </w:lvl>
   </w:abstractNum>
-  <w:abstractNum w:abstractNumId="25" w15:restartNumberingAfterBreak="0">
+  <w:abstractNum w:abstractNumId="26" w15:restartNumberingAfterBreak="0">
     <w:nsid w:val="475720AD"/>
     <w:multiLevelType w:val="multilevel"/>
     <w:tmpl w:val="A46E7B48"/>
@@ -9747,7 +10081,7 @@
       </w:rPr>
     </w:lvl>
   </w:abstractNum>
-  <w:abstractNum w:abstractNumId="26" w15:restartNumberingAfterBreak="0">
+  <w:abstractNum w:abstractNumId="27" w15:restartNumberingAfterBreak="0">
     <w:nsid w:val="4A9D2912"/>
     <w:multiLevelType w:val="multilevel"/>
     <w:tmpl w:val="BE9026FC"/>
@@ -9896,7 +10230,7 @@
       </w:rPr>
     </w:lvl>
   </w:abstractNum>
-  <w:abstractNum w:abstractNumId="27" w15:restartNumberingAfterBreak="0">
+  <w:abstractNum w:abstractNumId="28" w15:restartNumberingAfterBreak="0">
     <w:nsid w:val="4B8327C1"/>
     <w:multiLevelType w:val="multilevel"/>
     <w:tmpl w:val="9F003C72"/>
@@ -10045,7 +10379,7 @@
       </w:rPr>
     </w:lvl>
   </w:abstractNum>
-  <w:abstractNum w:abstractNumId="28" w15:restartNumberingAfterBreak="0">
+  <w:abstractNum w:abstractNumId="29" w15:restartNumberingAfterBreak="0">
     <w:nsid w:val="4D11590D"/>
     <w:multiLevelType w:val="hybridMultilevel"/>
     <w:tmpl w:val="49C0CACA"/>
@@ -10134,7 +10468,7 @@
       </w:pPr>
     </w:lvl>
   </w:abstractNum>
-  <w:abstractNum w:abstractNumId="29" w15:restartNumberingAfterBreak="0">
+  <w:abstractNum w:abstractNumId="30" w15:restartNumberingAfterBreak="0">
     <w:nsid w:val="4F1A709B"/>
     <w:multiLevelType w:val="multilevel"/>
     <w:tmpl w:val="8D3A731E"/>
@@ -10283,7 +10617,7 @@
       </w:rPr>
     </w:lvl>
   </w:abstractNum>
-  <w:abstractNum w:abstractNumId="30" w15:restartNumberingAfterBreak="0">
+  <w:abstractNum w:abstractNumId="31" w15:restartNumberingAfterBreak="0">
     <w:nsid w:val="550F676E"/>
     <w:multiLevelType w:val="multilevel"/>
     <w:tmpl w:val="817C07D4"/>
@@ -10432,7 +10766,7 @@
       </w:rPr>
     </w:lvl>
   </w:abstractNum>
-  <w:abstractNum w:abstractNumId="31" w15:restartNumberingAfterBreak="0">
+  <w:abstractNum w:abstractNumId="32" w15:restartNumberingAfterBreak="0">
     <w:nsid w:val="605C7D24"/>
     <w:multiLevelType w:val="multilevel"/>
     <w:tmpl w:val="3050D1CC"/>
@@ -10581,7 +10915,7 @@
       </w:rPr>
     </w:lvl>
   </w:abstractNum>
-  <w:abstractNum w:abstractNumId="32" w15:restartNumberingAfterBreak="0">
+  <w:abstractNum w:abstractNumId="33" w15:restartNumberingAfterBreak="0">
     <w:nsid w:val="60864D3F"/>
     <w:multiLevelType w:val="multilevel"/>
     <w:tmpl w:val="59B61B74"/>
@@ -10730,7 +11064,7 @@
       </w:rPr>
     </w:lvl>
   </w:abstractNum>
-  <w:abstractNum w:abstractNumId="33" w15:restartNumberingAfterBreak="0">
+  <w:abstractNum w:abstractNumId="34" w15:restartNumberingAfterBreak="0">
     <w:nsid w:val="6298209D"/>
     <w:multiLevelType w:val="multilevel"/>
     <w:tmpl w:val="AD32C910"/>
@@ -10879,7 +11213,7 @@
       </w:rPr>
     </w:lvl>
   </w:abstractNum>
-  <w:abstractNum w:abstractNumId="34" w15:restartNumberingAfterBreak="0">
+  <w:abstractNum w:abstractNumId="35" w15:restartNumberingAfterBreak="0">
     <w:nsid w:val="694A08F8"/>
     <w:multiLevelType w:val="multilevel"/>
     <w:tmpl w:val="66845DA8"/>
@@ -11028,7 +11362,7 @@
       </w:rPr>
     </w:lvl>
   </w:abstractNum>
-  <w:abstractNum w:abstractNumId="35" w15:restartNumberingAfterBreak="0">
+  <w:abstractNum w:abstractNumId="36" w15:restartNumberingAfterBreak="0">
     <w:nsid w:val="694B228F"/>
     <w:multiLevelType w:val="multilevel"/>
     <w:tmpl w:val="E87C650E"/>
@@ -11177,7 +11511,7 @@
       </w:rPr>
     </w:lvl>
   </w:abstractNum>
-  <w:abstractNum w:abstractNumId="36" w15:restartNumberingAfterBreak="0">
+  <w:abstractNum w:abstractNumId="37" w15:restartNumberingAfterBreak="0">
     <w:nsid w:val="71662DDD"/>
     <w:multiLevelType w:val="hybridMultilevel"/>
     <w:tmpl w:val="8D50B500"/>
@@ -11289,7 +11623,7 @@
       </w:rPr>
     </w:lvl>
   </w:abstractNum>
-  <w:abstractNum w:abstractNumId="37" w15:restartNumberingAfterBreak="0">
+  <w:abstractNum w:abstractNumId="38" w15:restartNumberingAfterBreak="0">
     <w:nsid w:val="75272938"/>
     <w:multiLevelType w:val="multilevel"/>
     <w:tmpl w:val="06404264"/>
@@ -11402,7 +11736,7 @@
       </w:pPr>
     </w:lvl>
   </w:abstractNum>
-  <w:abstractNum w:abstractNumId="38" w15:restartNumberingAfterBreak="0">
+  <w:abstractNum w:abstractNumId="39" w15:restartNumberingAfterBreak="0">
     <w:nsid w:val="769E68BA"/>
     <w:multiLevelType w:val="multilevel"/>
     <w:tmpl w:val="01488282"/>
@@ -11551,7 +11885,7 @@
       </w:rPr>
     </w:lvl>
   </w:abstractNum>
-  <w:abstractNum w:abstractNumId="39" w15:restartNumberingAfterBreak="0">
+  <w:abstractNum w:abstractNumId="40" w15:restartNumberingAfterBreak="0">
     <w:nsid w:val="78FC3D5E"/>
     <w:multiLevelType w:val="multilevel"/>
     <w:tmpl w:val="030A1872"/>
@@ -11700,7 +12034,7 @@
       </w:rPr>
     </w:lvl>
   </w:abstractNum>
-  <w:abstractNum w:abstractNumId="40" w15:restartNumberingAfterBreak="0">
+  <w:abstractNum w:abstractNumId="41" w15:restartNumberingAfterBreak="0">
     <w:nsid w:val="7A5C6658"/>
     <w:multiLevelType w:val="multilevel"/>
     <w:tmpl w:val="0CC06B06"/>
@@ -11850,127 +12184,130 @@
     </w:lvl>
   </w:abstractNum>
   <w:num w:numId="1">
+    <w:abstractNumId w:val="37"/>
+  </w:num>
+  <w:num w:numId="2">
+    <w:abstractNumId w:val="24"/>
+  </w:num>
+  <w:num w:numId="3">
+    <w:abstractNumId w:val="10"/>
+  </w:num>
+  <w:num w:numId="4">
+    <w:abstractNumId w:val="29"/>
+  </w:num>
+  <w:num w:numId="5">
+    <w:abstractNumId w:val="38"/>
+  </w:num>
+  <w:num w:numId="6">
+    <w:abstractNumId w:val="20"/>
+  </w:num>
+  <w:num w:numId="7">
+    <w:abstractNumId w:val="12"/>
+  </w:num>
+  <w:num w:numId="8">
+    <w:abstractNumId w:val="23"/>
+  </w:num>
+  <w:num w:numId="9">
+    <w:abstractNumId w:val="28"/>
+  </w:num>
+  <w:num w:numId="10">
+    <w:abstractNumId w:val="19"/>
+  </w:num>
+  <w:num w:numId="11">
+    <w:abstractNumId w:val="33"/>
+  </w:num>
+  <w:num w:numId="12">
+    <w:abstractNumId w:val="21"/>
+  </w:num>
+  <w:num w:numId="13">
+    <w:abstractNumId w:val="16"/>
+  </w:num>
+  <w:num w:numId="14">
+    <w:abstractNumId w:val="39"/>
+  </w:num>
+  <w:num w:numId="15">
     <w:abstractNumId w:val="36"/>
   </w:num>
-  <w:num w:numId="2">
-    <w:abstractNumId w:val="23"/>
+  <w:num w:numId="16">
+    <w:abstractNumId w:val="32"/>
   </w:num>
-  <w:num w:numId="3">
+  <w:num w:numId="17">
+    <w:abstractNumId w:val="31"/>
+  </w:num>
+  <w:num w:numId="18">
+    <w:abstractNumId w:val="27"/>
+  </w:num>
+  <w:num w:numId="19">
+    <w:abstractNumId w:val="15"/>
+  </w:num>
+  <w:num w:numId="20">
+    <w:abstractNumId w:val="2"/>
+  </w:num>
+  <w:num w:numId="21">
+    <w:abstractNumId w:val="22"/>
+  </w:num>
+  <w:num w:numId="22">
+    <w:abstractNumId w:val="25"/>
+  </w:num>
+  <w:num w:numId="23">
+    <w:abstractNumId w:val="11"/>
+  </w:num>
+  <w:num w:numId="24">
+    <w:abstractNumId w:val="18"/>
+  </w:num>
+  <w:num w:numId="25">
+    <w:abstractNumId w:val="26"/>
+  </w:num>
+  <w:num w:numId="26">
+    <w:abstractNumId w:val="3"/>
+  </w:num>
+  <w:num w:numId="27">
+    <w:abstractNumId w:val="5"/>
+  </w:num>
+  <w:num w:numId="28">
+    <w:abstractNumId w:val="6"/>
+  </w:num>
+  <w:num w:numId="29">
     <w:abstractNumId w:val="9"/>
   </w:num>
-  <w:num w:numId="4">
-    <w:abstractNumId w:val="28"/>
-  </w:num>
-  <w:num w:numId="5">
-    <w:abstractNumId w:val="37"/>
-  </w:num>
-  <w:num w:numId="6">
-    <w:abstractNumId w:val="19"/>
-  </w:num>
-  <w:num w:numId="7">
-    <w:abstractNumId w:val="11"/>
-  </w:num>
-  <w:num w:numId="8">
-    <w:abstractNumId w:val="22"/>
-  </w:num>
-  <w:num w:numId="9">
-    <w:abstractNumId w:val="27"/>
-  </w:num>
-  <w:num w:numId="10">
-    <w:abstractNumId w:val="18"/>
-  </w:num>
-  <w:num w:numId="11">
-    <w:abstractNumId w:val="32"/>
-  </w:num>
-  <w:num w:numId="12">
-    <w:abstractNumId w:val="20"/>
-  </w:num>
-  <w:num w:numId="13">
-    <w:abstractNumId w:val="15"/>
-  </w:num>
-  <w:num w:numId="14">
-    <w:abstractNumId w:val="38"/>
-  </w:num>
-  <w:num w:numId="15">
-    <w:abstractNumId w:val="35"/>
-  </w:num>
-  <w:num w:numId="16">
-    <w:abstractNumId w:val="31"/>
-  </w:num>
-  <w:num w:numId="17">
-    <w:abstractNumId w:val="30"/>
-  </w:num>
-  <w:num w:numId="18">
-    <w:abstractNumId w:val="26"/>
-  </w:num>
-  <w:num w:numId="19">
-    <w:abstractNumId w:val="14"/>
-  </w:num>
-  <w:num w:numId="20">
-    <w:abstractNumId w:val="1"/>
-  </w:num>
-  <w:num w:numId="21">
-    <w:abstractNumId w:val="21"/>
-  </w:num>
-  <w:num w:numId="22">
-    <w:abstractNumId w:val="24"/>
-  </w:num>
-  <w:num w:numId="23">
-    <w:abstractNumId w:val="10"/>
-  </w:num>
-  <w:num w:numId="24">
-    <w:abstractNumId w:val="17"/>
-  </w:num>
-  <w:num w:numId="25">
-    <w:abstractNumId w:val="25"/>
-  </w:num>
-  <w:num w:numId="26">
-    <w:abstractNumId w:val="2"/>
-  </w:num>
-  <w:num w:numId="27">
-    <w:abstractNumId w:val="4"/>
-  </w:num>
-  <w:num w:numId="28">
-    <w:abstractNumId w:val="5"/>
-  </w:num>
-  <w:num w:numId="29">
-    <w:abstractNumId w:val="8"/>
-  </w:num>
   <w:num w:numId="30">
-    <w:abstractNumId w:val="6"/>
+    <w:abstractNumId w:val="7"/>
   </w:num>
   <w:num w:numId="31">
-    <w:abstractNumId w:val="39"/>
+    <w:abstractNumId w:val="40"/>
   </w:num>
   <w:num w:numId="32">
-    <w:abstractNumId w:val="33"/>
+    <w:abstractNumId w:val="34"/>
   </w:num>
   <w:num w:numId="33">
-    <w:abstractNumId w:val="34"/>
+    <w:abstractNumId w:val="35"/>
   </w:num>
   <w:num w:numId="34">
     <w:abstractNumId w:val="0"/>
   </w:num>
   <w:num w:numId="35">
-    <w:abstractNumId w:val="12"/>
+    <w:abstractNumId w:val="13"/>
   </w:num>
   <w:num w:numId="36">
-    <w:abstractNumId w:val="3"/>
+    <w:abstractNumId w:val="4"/>
   </w:num>
   <w:num w:numId="37">
-    <w:abstractNumId w:val="40"/>
+    <w:abstractNumId w:val="41"/>
   </w:num>
   <w:num w:numId="38">
-    <w:abstractNumId w:val="7"/>
+    <w:abstractNumId w:val="8"/>
   </w:num>
   <w:num w:numId="39">
-    <w:abstractNumId w:val="13"/>
+    <w:abstractNumId w:val="14"/>
   </w:num>
   <w:num w:numId="40">
-    <w:abstractNumId w:val="16"/>
+    <w:abstractNumId w:val="17"/>
   </w:num>
   <w:num w:numId="41">
-    <w:abstractNumId w:val="29"/>
+    <w:abstractNumId w:val="30"/>
+  </w:num>
+  <w:num w:numId="42">
+    <w:abstractNumId w:val="1"/>
   </w:num>
 </w:numbering>
 </file>
@@ -12374,7 +12711,7 @@
   <w:style w:type="paragraph" w:default="1" w:styleId="Normal">
     <w:name w:val="Normal"/>
     <w:qFormat/>
-    <w:rsid w:val="00E03E9B"/>
+    <w:rsid w:val="007A553D"/>
     <w:pPr>
       <w:widowControl w:val="0"/>
       <w:kinsoku w:val="0"/>

</xml_diff>

<commit_message>
Expanded the mechanics section of GDD
More in-depth explanation on mechanics including examples with screenshots from original game
</commit_message>
<xml_diff>
--- a/TheOrb-GameDesignDocument_20240325.docx
+++ b/TheOrb-GameDesignDocument_20240325.docx
@@ -1980,146 +1980,6 @@
     </w:p>
     <w:p>
       <w:pPr>
-        <w:ind w:left="98"/>
-        <w:rPr>
-          <w:rStyle w:val="main"/>
-        </w:rPr>
-      </w:pPr>
-      <w:r>
-        <w:rPr>
-          <w:noProof/>
-        </w:rPr>
-        <w:drawing>
-          <wp:inline distT="0" distB="0" distL="0" distR="0" wp14:anchorId="39D17D0F" wp14:editId="34B78523">
-            <wp:extent cx="438150" cy="466725"/>
-            <wp:effectExtent l="0" t="0" r="0" b="9525"/>
-            <wp:docPr id="1640604673" name="Picture 1"/>
-            <wp:cNvGraphicFramePr>
-              <a:graphicFrameLocks xmlns:a="http://schemas.openxmlformats.org/drawingml/2006/main" noChangeAspect="1"/>
-            </wp:cNvGraphicFramePr>
-            <a:graphic xmlns:a="http://schemas.openxmlformats.org/drawingml/2006/main">
-              <a:graphicData uri="http://schemas.openxmlformats.org/drawingml/2006/picture">
-                <pic:pic xmlns:pic="http://schemas.openxmlformats.org/drawingml/2006/picture">
-                  <pic:nvPicPr>
-                    <pic:cNvPr id="1640604673" name=""/>
-                    <pic:cNvPicPr/>
-                  </pic:nvPicPr>
-                  <pic:blipFill>
-                    <a:blip r:embed="rId9"/>
-                    <a:stretch>
-                      <a:fillRect/>
-                    </a:stretch>
-                  </pic:blipFill>
-                  <pic:spPr>
-                    <a:xfrm>
-                      <a:off x="0" y="0"/>
-                      <a:ext cx="438150" cy="466725"/>
-                    </a:xfrm>
-                    <a:prstGeom prst="rect">
-                      <a:avLst/>
-                    </a:prstGeom>
-                  </pic:spPr>
-                </pic:pic>
-              </a:graphicData>
-            </a:graphic>
-          </wp:inline>
-        </w:drawing>
-      </w:r>
-      <w:r>
-        <w:rPr>
-          <w:noProof/>
-        </w:rPr>
-        <w:t xml:space="preserve"> </w:t>
-      </w:r>
-      <w:r>
-        <w:rPr>
-          <w:noProof/>
-        </w:rPr>
-        <w:drawing>
-          <wp:inline distT="0" distB="0" distL="0" distR="0" wp14:anchorId="698ABE1F" wp14:editId="0AAC8ED8">
-            <wp:extent cx="457200" cy="428625"/>
-            <wp:effectExtent l="0" t="0" r="0" b="9525"/>
-            <wp:docPr id="1788308895" name="Picture 1"/>
-            <wp:cNvGraphicFramePr>
-              <a:graphicFrameLocks xmlns:a="http://schemas.openxmlformats.org/drawingml/2006/main" noChangeAspect="1"/>
-            </wp:cNvGraphicFramePr>
-            <a:graphic xmlns:a="http://schemas.openxmlformats.org/drawingml/2006/main">
-              <a:graphicData uri="http://schemas.openxmlformats.org/drawingml/2006/picture">
-                <pic:pic xmlns:pic="http://schemas.openxmlformats.org/drawingml/2006/picture">
-                  <pic:nvPicPr>
-                    <pic:cNvPr id="1788308895" name=""/>
-                    <pic:cNvPicPr/>
-                  </pic:nvPicPr>
-                  <pic:blipFill>
-                    <a:blip r:embed="rId10"/>
-                    <a:stretch>
-                      <a:fillRect/>
-                    </a:stretch>
-                  </pic:blipFill>
-                  <pic:spPr>
-                    <a:xfrm>
-                      <a:off x="0" y="0"/>
-                      <a:ext cx="457200" cy="428625"/>
-                    </a:xfrm>
-                    <a:prstGeom prst="rect">
-                      <a:avLst/>
-                    </a:prstGeom>
-                  </pic:spPr>
-                </pic:pic>
-              </a:graphicData>
-            </a:graphic>
-          </wp:inline>
-        </w:drawing>
-      </w:r>
-      <w:r>
-        <w:rPr>
-          <w:noProof/>
-        </w:rPr>
-        <w:t xml:space="preserve"> </w:t>
-      </w:r>
-      <w:r>
-        <w:rPr>
-          <w:noProof/>
-        </w:rPr>
-        <w:drawing>
-          <wp:inline distT="0" distB="0" distL="0" distR="0" wp14:anchorId="3E1C6115" wp14:editId="61C52C95">
-            <wp:extent cx="390525" cy="419100"/>
-            <wp:effectExtent l="0" t="0" r="9525" b="0"/>
-            <wp:docPr id="665265065" name="Picture 1"/>
-            <wp:cNvGraphicFramePr>
-              <a:graphicFrameLocks xmlns:a="http://schemas.openxmlformats.org/drawingml/2006/main" noChangeAspect="1"/>
-            </wp:cNvGraphicFramePr>
-            <a:graphic xmlns:a="http://schemas.openxmlformats.org/drawingml/2006/main">
-              <a:graphicData uri="http://schemas.openxmlformats.org/drawingml/2006/picture">
-                <pic:pic xmlns:pic="http://schemas.openxmlformats.org/drawingml/2006/picture">
-                  <pic:nvPicPr>
-                    <pic:cNvPr id="665265065" name=""/>
-                    <pic:cNvPicPr/>
-                  </pic:nvPicPr>
-                  <pic:blipFill>
-                    <a:blip r:embed="rId11"/>
-                    <a:stretch>
-                      <a:fillRect/>
-                    </a:stretch>
-                  </pic:blipFill>
-                  <pic:spPr>
-                    <a:xfrm>
-                      <a:off x="0" y="0"/>
-                      <a:ext cx="390525" cy="419100"/>
-                    </a:xfrm>
-                    <a:prstGeom prst="rect">
-                      <a:avLst/>
-                    </a:prstGeom>
-                  </pic:spPr>
-                </pic:pic>
-              </a:graphicData>
-            </a:graphic>
-          </wp:inline>
-        </w:drawing>
-      </w:r>
-    </w:p>
-    <w:p>
-      <w:pPr>
         <w:pStyle w:val="Heading2"/>
         <w:ind w:firstLine="280"/>
         <w:rPr>
@@ -2149,14 +2009,6 @@
     </w:p>
     <w:p>
       <w:pPr>
-        <w:ind w:left="98"/>
-        <w:rPr>
-          <w:rStyle w:val="main"/>
-        </w:rPr>
-      </w:pPr>
-    </w:p>
-    <w:p>
-      <w:pPr>
         <w:pStyle w:val="Heading2"/>
         <w:ind w:firstLine="280"/>
         <w:rPr>
@@ -2167,7 +2019,6 @@
         <w:rPr>
           <w:rStyle w:val="main"/>
         </w:rPr>
-        <w:lastRenderedPageBreak/>
         <w:t>Enemies</w:t>
       </w:r>
     </w:p>
@@ -2184,14 +2035,6 @@
         </w:rPr>
         <w:t>"Candles" and "Spiders," along with new adversaries embodying different aspects of discord.</w:t>
       </w:r>
-    </w:p>
-    <w:p>
-      <w:pPr>
-        <w:ind w:left="98"/>
-        <w:rPr>
-          <w:rStyle w:val="main"/>
-        </w:rPr>
-      </w:pPr>
     </w:p>
     <w:p>
       <w:pPr>
@@ -2206,6 +2049,7 @@
           <w:rStyle w:val="main"/>
           <w:rFonts w:hint="eastAsia"/>
         </w:rPr>
+        <w:lastRenderedPageBreak/>
         <w:t>P</w:t>
       </w:r>
       <w:r>
@@ -2364,6 +2208,58 @@
           <w:rStyle w:val="main"/>
         </w:rPr>
       </w:pPr>
+      <w:r>
+        <w:rPr>
+          <w:rStyle w:val="main"/>
+        </w:rPr>
+        <w:t xml:space="preserve">Rings are the most basic power-up, it adds score anytime the player collides with ring and then the ring disappears. Size up or down are other power-ups except upon collision they change the size of an orb and remain on the same place interactable even after activation. </w:t>
+      </w:r>
+    </w:p>
+    <w:p>
+      <w:pPr>
+        <w:ind w:left="98"/>
+        <w:rPr>
+          <w:rStyle w:val="main"/>
+        </w:rPr>
+      </w:pPr>
+      <w:r>
+        <w:rPr>
+          <w:rStyle w:val="main"/>
+        </w:rPr>
+        <w:t>Other mechanics worth mentioning are “spiders” and “candles”</w:t>
+      </w:r>
+      <w:r>
+        <w:rPr>
+          <w:rStyle w:val="main"/>
+        </w:rPr>
+        <w:t xml:space="preserve">. The “candles” are stationary however the “spiders” move and have a certain loop that they follow, each “spider” can move with different speed than another one, adding additional challenge. </w:t>
+      </w:r>
+    </w:p>
+    <w:p>
+      <w:pPr>
+        <w:ind w:left="98"/>
+        <w:rPr>
+          <w:rStyle w:val="main"/>
+        </w:rPr>
+      </w:pPr>
+      <w:r>
+        <w:rPr>
+          <w:rStyle w:val="main"/>
+        </w:rPr>
+        <w:t>The environment also changes the gameplay, the wind tunnel pushes the orbs of certain sizes in a direction, and sometimes the player needs to go against the direction the wind is blowing. A</w:t>
+      </w:r>
+      <w:r>
+        <w:rPr>
+          <w:rStyle w:val="main"/>
+        </w:rPr>
+        <w:t xml:space="preserve">nother present environment mechanic is a pool of water. Having a certain size allows the orb to either sink or float on the very top of the water surface, </w:t>
+      </w:r>
+      <w:r>
+        <w:rPr>
+          <w:rStyle w:val="main"/>
+        </w:rPr>
+        <w:t>this makes size-changing power-up more important.</w:t>
+      </w:r>
     </w:p>
     <w:p>
       <w:pPr>
@@ -2397,16 +2293,20 @@
         <w:rPr>
           <w:rStyle w:val="main"/>
         </w:rPr>
-        <w:t>Physics rules for bouncing, enemy collision responses.</w:t>
-      </w:r>
-    </w:p>
-    <w:p>
-      <w:pPr>
-        <w:ind w:left="98"/>
-        <w:rPr>
-          <w:rStyle w:val="main"/>
-        </w:rPr>
-      </w:pPr>
+        <w:t>Bouncing can be charged, the longer player holds the jump – the stronger the jump will be.</w:t>
+      </w:r>
+      <w:r>
+        <w:rPr>
+          <w:rStyle w:val="main"/>
+        </w:rPr>
+        <w:t xml:space="preserve"> Colliding with the wall will make the orb bounce off it, colliding with enemy (“spider” or “candle”) will cause the player to lose a life and teleport them to the </w:t>
+      </w:r>
+      <w:r>
+        <w:rPr>
+          <w:rStyle w:val="main"/>
+        </w:rPr>
+        <w:t>last activated checkpoint. If there are no more lives, the player gets a small menu suggesting either to go back to Level Selector or try this level again.</w:t>
+      </w:r>
     </w:p>
     <w:p>
       <w:pPr>
@@ -2450,14 +2350,50 @@
           <w:rStyle w:val="main"/>
         </w:rPr>
       </w:pPr>
-    </w:p>
-    <w:p>
-      <w:pPr>
-        <w:ind w:left="98"/>
-        <w:rPr>
-          <w:rStyle w:val="main"/>
-        </w:rPr>
-      </w:pPr>
+      <w:r>
+        <w:rPr>
+          <w:rStyle w:val="main"/>
+        </w:rPr>
+        <w:t xml:space="preserve">Levels should be designed in a way to avoid players frustration, especially early on. Later </w:t>
+      </w:r>
+      <w:r>
+        <w:rPr>
+          <w:rStyle w:val="main"/>
+        </w:rPr>
+        <w:t>on,</w:t>
+      </w:r>
+      <w:r>
+        <w:rPr>
+          <w:rStyle w:val="main"/>
+        </w:rPr>
+        <w:t xml:space="preserve"> levels might require a more creative approach, as more and more mechanics are intertwined in a single level.</w:t>
+      </w:r>
+      <w:r>
+        <w:rPr>
+          <w:rStyle w:val="main"/>
+        </w:rPr>
+        <w:t xml:space="preserve"> </w:t>
+      </w:r>
+    </w:p>
+    <w:p>
+      <w:pPr>
+        <w:ind w:left="98"/>
+        <w:rPr>
+          <w:rStyle w:val="main"/>
+        </w:rPr>
+      </w:pPr>
+      <w:r>
+        <w:rPr>
+          <w:rStyle w:val="main"/>
+        </w:rPr>
+        <w:t>Power-ups will be distributed on a level according to their type, size-changers won’t be present on all levels, as do the checkpoints as long as the player has no risk of losing lives or getting stuck. One power-up will be present at all levels, as they are directly influencing each level’s score. Lives should be distributed on the levels where the player is most likely to lose one or many</w:t>
+      </w:r>
+      <w:r>
+        <w:rPr>
+          <w:rStyle w:val="main"/>
+        </w:rPr>
+        <w:t xml:space="preserve"> of them.</w:t>
+      </w:r>
     </w:p>
     <w:p>
       <w:pPr>
@@ -2489,7 +2425,7 @@
                     </pic:cNvPicPr>
                   </pic:nvPicPr>
                   <pic:blipFill>
-                    <a:blip r:embed="rId12">
+                    <a:blip r:embed="rId9">
                       <a:extLst>
                         <a:ext uri="{28A0092B-C50C-407E-A947-70E740481C1C}">
                           <a14:useLocalDpi xmlns:a14="http://schemas.microsoft.com/office/drawing/2010/main" val="0"/>
@@ -2531,19 +2467,33 @@
       <w:r>
         <w:rPr>
           <w:rStyle w:val="main"/>
-          <w:rFonts w:hint="eastAsia"/>
-          <w:highlight w:val="yellow"/>
-        </w:rPr>
-        <w:t>(Explain Mechanics and Dynamics)</w:t>
-      </w:r>
-    </w:p>
-    <w:p>
-      <w:pPr>
-        <w:ind w:left="98"/>
-        <w:rPr>
-          <w:rStyle w:val="main"/>
-        </w:rPr>
-      </w:pPr>
+        </w:rPr>
+        <w:t xml:space="preserve">Here the player has to jump carefully, the </w:t>
+      </w:r>
+      <w:r>
+        <w:rPr>
+          <w:rStyle w:val="main"/>
+        </w:rPr>
+        <w:t>“candles”</w:t>
+      </w:r>
+      <w:r>
+        <w:rPr>
+          <w:rStyle w:val="main"/>
+        </w:rPr>
+        <w:t xml:space="preserve"> are located just between the ledges, however this level is forgiving and allows to come back if the ball has fallen down, as long as player didn’t touch the </w:t>
+      </w:r>
+      <w:r>
+        <w:rPr>
+          <w:rStyle w:val="main"/>
+        </w:rPr>
+        <w:t>“candles”</w:t>
+      </w:r>
+      <w:r>
+        <w:rPr>
+          <w:rStyle w:val="main"/>
+        </w:rPr>
+        <w:t>.</w:t>
+      </w:r>
     </w:p>
     <w:p>
       <w:pPr>
@@ -2557,6 +2507,7 @@
           <w:rStyle w:val="main"/>
           <w:noProof/>
         </w:rPr>
+        <w:lastRenderedPageBreak/>
         <w:drawing>
           <wp:inline distT="0" distB="0" distL="0" distR="0" wp14:anchorId="38007373" wp14:editId="50AF9032">
             <wp:extent cx="3324225" cy="1871794"/>
@@ -2575,7 +2526,7 @@
                     </pic:cNvPicPr>
                   </pic:nvPicPr>
                   <pic:blipFill>
-                    <a:blip r:embed="rId13">
+                    <a:blip r:embed="rId10">
                       <a:extLst>
                         <a:ext uri="{28A0092B-C50C-407E-A947-70E740481C1C}">
                           <a14:useLocalDpi xmlns:a14="http://schemas.microsoft.com/office/drawing/2010/main" val="0"/>
@@ -2617,27 +2568,33 @@
       <w:r>
         <w:rPr>
           <w:rStyle w:val="main"/>
-          <w:rFonts w:hint="eastAsia"/>
-          <w:highlight w:val="yellow"/>
-        </w:rPr>
-        <w:t>(Explain Mechanics and Dynamics)</w:t>
-      </w:r>
-    </w:p>
-    <w:p>
-      <w:pPr>
-        <w:ind w:left="98"/>
-        <w:rPr>
-          <w:rStyle w:val="main"/>
-        </w:rPr>
-      </w:pPr>
-    </w:p>
-    <w:p>
-      <w:pPr>
-        <w:ind w:left="98"/>
-        <w:rPr>
-          <w:rStyle w:val="main"/>
-        </w:rPr>
-      </w:pPr>
+        </w:rPr>
+        <w:t xml:space="preserve">Here the player has to time </w:t>
+      </w:r>
+      <w:r>
+        <w:rPr>
+          <w:rStyle w:val="main"/>
+        </w:rPr>
+        <w:t>the</w:t>
+      </w:r>
+      <w:r>
+        <w:rPr>
+          <w:rStyle w:val="main"/>
+        </w:rPr>
+        <w:t xml:space="preserve"> jump not to hit the “spider” and get across to progress. After that, player needs to precisely jump on the ledge and repeat this jump, now with another spider</w:t>
+      </w:r>
+      <w:r>
+        <w:rPr>
+          <w:rStyle w:val="main"/>
+        </w:rPr>
+        <w:t xml:space="preserve"> with different velocity and pattern</w:t>
+      </w:r>
+      <w:r>
+        <w:rPr>
+          <w:rStyle w:val="main"/>
+        </w:rPr>
+        <w:t>.</w:t>
+      </w:r>
     </w:p>
     <w:p>
       <w:pPr>
@@ -2651,7 +2608,6 @@
           <w:rStyle w:val="main"/>
           <w:noProof/>
         </w:rPr>
-        <w:lastRenderedPageBreak/>
         <w:drawing>
           <wp:inline distT="0" distB="0" distL="0" distR="0" wp14:anchorId="071B1626" wp14:editId="0291F301">
             <wp:extent cx="3383196" cy="1905000"/>
@@ -2670,7 +2626,7 @@
                     </pic:cNvPicPr>
                   </pic:nvPicPr>
                   <pic:blipFill>
-                    <a:blip r:embed="rId14">
+                    <a:blip r:embed="rId11">
                       <a:extLst>
                         <a:ext uri="{28A0092B-C50C-407E-A947-70E740481C1C}">
                           <a14:useLocalDpi xmlns:a14="http://schemas.microsoft.com/office/drawing/2010/main" val="0"/>
@@ -2712,19 +2668,21 @@
       <w:r>
         <w:rPr>
           <w:rStyle w:val="main"/>
-          <w:rFonts w:hint="eastAsia"/>
-          <w:highlight w:val="yellow"/>
-        </w:rPr>
-        <w:t>(Explain Mechanics and Dynamics)</w:t>
-      </w:r>
-    </w:p>
-    <w:p>
-      <w:pPr>
-        <w:ind w:left="98"/>
-        <w:rPr>
-          <w:rStyle w:val="main"/>
-        </w:rPr>
-      </w:pPr>
+        </w:rPr>
+        <w:t xml:space="preserve">Here, on top of spiders, the player has very limited save space and has to make more jumps because the lower level partially consists of </w:t>
+      </w:r>
+      <w:r>
+        <w:rPr>
+          <w:rStyle w:val="main"/>
+        </w:rPr>
+        <w:t>“candles”</w:t>
+      </w:r>
+      <w:r>
+        <w:rPr>
+          <w:rStyle w:val="main"/>
+        </w:rPr>
+        <w:t>. Adding all the moving spiders, and if they move with different speed, provides and additional challenge for player as everything needs to be timed correct to proceed further.</w:t>
+      </w:r>
     </w:p>
     <w:p>
       <w:pPr>
@@ -2764,7 +2722,7 @@
                     </pic:cNvPicPr>
                   </pic:nvPicPr>
                   <pic:blipFill>
-                    <a:blip r:embed="rId15">
+                    <a:blip r:embed="rId12">
                       <a:extLst>
                         <a:ext uri="{28A0092B-C50C-407E-A947-70E740481C1C}">
                           <a14:useLocalDpi xmlns:a14="http://schemas.microsoft.com/office/drawing/2010/main" val="0"/>
@@ -2806,19 +2764,21 @@
       <w:r>
         <w:rPr>
           <w:rStyle w:val="main"/>
-          <w:rFonts w:hint="eastAsia"/>
-          <w:highlight w:val="yellow"/>
-        </w:rPr>
-        <w:t>(Explain Mechanics and Dynamics)</w:t>
-      </w:r>
-    </w:p>
-    <w:p>
-      <w:pPr>
-        <w:ind w:left="98"/>
-        <w:rPr>
-          <w:rStyle w:val="main"/>
-        </w:rPr>
-      </w:pPr>
+        </w:rPr>
+        <w:t xml:space="preserve">Here player needs a very precise jump to continue. Either you power-up the jump as much as possible and try to bounce off the wall to get the ring but not touch any </w:t>
+      </w:r>
+      <w:r>
+        <w:rPr>
+          <w:rStyle w:val="main"/>
+        </w:rPr>
+        <w:t>“candle”</w:t>
+      </w:r>
+      <w:r>
+        <w:rPr>
+          <w:rStyle w:val="main"/>
+        </w:rPr>
+        <w:t>, or try to roll over very slowly to achieve the same goal.</w:t>
+      </w:r>
     </w:p>
     <w:p>
       <w:pPr>
@@ -2901,7 +2861,14 @@
         <w:rPr>
           <w:rStyle w:val="main"/>
         </w:rPr>
-        <w:t>First one will show the basic controls: jump and roll sideways. The second will explain water, shows that medium and big sized orb floats on the top while small drowns. The third level introduces wind and that only big orb can fly catching the wind. The fourth will introduce spikes, they are either small (then the big and medium orb can roll on them safely), medium (the small orb can get under them unharmed with certain precision while the big orb simply rolls over) and big (both small and medium orb can get between spikes). After those levels will combine elements introduced in tutorials (spikes, wind tunnels, water, obstacles) gradually increasing in difficulty. Final level before the secret level will be testing the player and skills acquired after playing all other levels. The secret level will be revealed after completing all levels and getting maximum stars. The level itself will be just a thank you for playing and maybe show early stages of the game’s development.</w:t>
+        <w:t xml:space="preserve">First one will show the basic controls: jump and roll sideways. The second will explain water, shows that medium and big sized orb floats on the top while small drowns. The third level introduces wind and that only big orb can fly </w:t>
+      </w:r>
+      <w:r>
+        <w:rPr>
+          <w:rStyle w:val="main"/>
+        </w:rPr>
+        <w:lastRenderedPageBreak/>
+        <w:t>catching the wind. The fourth will introduce spikes, they are either small (then the big and medium orb can roll on them safely), medium (the small orb can get under them unharmed with certain precision while the big orb simply rolls over) and big (both small and medium orb can get between spikes). After those levels will combine elements introduced in tutorials (spikes, wind tunnels, water, obstacles) gradually increasing in difficulty. Final level before the secret level will be testing the player and skills acquired after playing all other levels. The secret level will be revealed after completing all levels and getting maximum stars. The level itself will be just a thank you for playing and maybe show early stages of the game’s development.</w:t>
       </w:r>
     </w:p>
     <w:p>
@@ -3011,7 +2978,6 @@
           <w:rStyle w:val="main"/>
           <w:rFonts w:hint="eastAsia"/>
         </w:rPr>
-        <w:lastRenderedPageBreak/>
         <w:t>Level Design</w:t>
       </w:r>
     </w:p>
@@ -3166,7 +3132,7 @@
                     </pic:cNvPicPr>
                   </pic:nvPicPr>
                   <pic:blipFill>
-                    <a:blip r:embed="rId16">
+                    <a:blip r:embed="rId13">
                       <a:extLst>
                         <a:ext uri="{28A0092B-C50C-407E-A947-70E740481C1C}">
                           <a14:useLocalDpi xmlns:a14="http://schemas.microsoft.com/office/drawing/2010/main" val="0"/>
@@ -3231,6 +3197,7 @@
         <w:rPr>
           <w:rStyle w:val="main"/>
         </w:rPr>
+        <w:lastRenderedPageBreak/>
         <w:t>Clicking a tile from the selection on the top right makes it 'active' (you will see a large version appear in the box that says 'Tile Ref' underneath it). Clicking on the main map will then lay this tile. Laying a tile of a particular type also associated its action (laying an inflator will make the ball inflate when it touches it, for example).</w:t>
       </w:r>
     </w:p>
@@ -3281,7 +3248,6 @@
         <w:rPr>
           <w:noProof/>
         </w:rPr>
-        <w:lastRenderedPageBreak/>
         <w:drawing>
           <wp:inline distT="0" distB="0" distL="0" distR="0" wp14:anchorId="7C505969" wp14:editId="0316CD02">
             <wp:extent cx="1933575" cy="1504950"/>
@@ -3300,7 +3266,7 @@
                     </pic:cNvPicPr>
                   </pic:nvPicPr>
                   <pic:blipFill>
-                    <a:blip r:embed="rId17">
+                    <a:blip r:embed="rId14">
                       <a:extLst>
                         <a:ext uri="{28A0092B-C50C-407E-A947-70E740481C1C}">
                           <a14:useLocalDpi xmlns:a14="http://schemas.microsoft.com/office/drawing/2010/main" val="0"/>
@@ -3351,18 +3317,8 @@
         <w:rPr>
           <w:rStyle w:val="main"/>
         </w:rPr>
-        <w:t xml:space="preserve">Right clicking on any square of the map brings up a window indicating the Tile Reference (tile value), and the x and y co-ordinates. This is useful when you want to set the start location for your ball, or set moving </w:t>
-      </w:r>
-      <w:proofErr w:type="spellStart"/>
-      <w:proofErr w:type="gramStart"/>
-      <w:r>
-        <w:rPr>
-          <w:rStyle w:val="main"/>
-        </w:rPr>
-        <w:t>objects.l</w:t>
-      </w:r>
-      <w:proofErr w:type="spellEnd"/>
-      <w:proofErr w:type="gramEnd"/>
+        <w:t>Right clicking on any square of the map brings up a window indicating the Tile Reference (tile value), and the x and y co-ordinates. This is useful when you want to set the start location for your ball, or set moving objects.</w:t>
+      </w:r>
     </w:p>
     <w:p>
       <w:pPr>
@@ -3401,7 +3357,7 @@
                     </pic:cNvPicPr>
                   </pic:nvPicPr>
                   <pic:blipFill>
-                    <a:blip r:embed="rId18">
+                    <a:blip r:embed="rId15">
                       <a:extLst>
                         <a:ext uri="{28A0092B-C50C-407E-A947-70E740481C1C}">
                           <a14:useLocalDpi xmlns:a14="http://schemas.microsoft.com/office/drawing/2010/main" val="0"/>
@@ -3547,7 +3503,7 @@
                     </pic:cNvPicPr>
                   </pic:nvPicPr>
                   <pic:blipFill>
-                    <a:blip r:embed="rId19">
+                    <a:blip r:embed="rId16">
                       <a:extLst>
                         <a:ext uri="{28A0092B-C50C-407E-A947-70E740481C1C}">
                           <a14:useLocalDpi xmlns:a14="http://schemas.microsoft.com/office/drawing/2010/main" val="0"/>
@@ -3598,30 +3554,33 @@
         <w:rPr>
           <w:rStyle w:val="main"/>
         </w:rPr>
+        <w:lastRenderedPageBreak/>
         <w:t xml:space="preserve">The Create Map window (accessed by clicking 'Clear Level') allows you to </w:t>
       </w:r>
-      <w:proofErr w:type="spellStart"/>
-      <w:r>
-        <w:rPr>
-          <w:rStyle w:val="main"/>
-        </w:rPr>
-        <w:t>breate</w:t>
-      </w:r>
-      <w:proofErr w:type="spellEnd"/>
-      <w:r>
-        <w:rPr>
-          <w:rStyle w:val="main"/>
-        </w:rPr>
-        <w:t xml:space="preserve"> a </w:t>
-      </w:r>
-      <w:proofErr w:type="spellStart"/>
-      <w:r>
-        <w:rPr>
-          <w:rStyle w:val="main"/>
-        </w:rPr>
-        <w:t>totall</w:t>
-      </w:r>
-      <w:proofErr w:type="spellEnd"/>
+      <w:r>
+        <w:rPr>
+          <w:rStyle w:val="main"/>
+        </w:rPr>
+        <w:t>c</w:t>
+      </w:r>
+      <w:r>
+        <w:rPr>
+          <w:rStyle w:val="main"/>
+        </w:rPr>
+        <w:t xml:space="preserve">reate a </w:t>
+      </w:r>
+      <w:r>
+        <w:rPr>
+          <w:rStyle w:val="main"/>
+        </w:rPr>
+        <w:t>total</w:t>
+      </w:r>
+      <w:r>
+        <w:rPr>
+          <w:rStyle w:val="main"/>
+        </w:rPr>
+        <w:t>ly</w:t>
+      </w:r>
       <w:r>
         <w:rPr>
           <w:rStyle w:val="main"/>
@@ -3662,7 +3621,6 @@
         <w:rPr>
           <w:noProof/>
         </w:rPr>
-        <w:lastRenderedPageBreak/>
         <w:drawing>
           <wp:inline distT="0" distB="0" distL="0" distR="0" wp14:anchorId="6E36F8B2" wp14:editId="1A5D70E2">
             <wp:extent cx="2552700" cy="2762250"/>
@@ -3681,7 +3639,7 @@
                     </pic:cNvPicPr>
                   </pic:nvPicPr>
                   <pic:blipFill>
-                    <a:blip r:embed="rId20">
+                    <a:blip r:embed="rId17">
                       <a:extLst>
                         <a:ext uri="{28A0092B-C50C-407E-A947-70E740481C1C}">
                           <a14:useLocalDpi xmlns:a14="http://schemas.microsoft.com/office/drawing/2010/main" val="0"/>
@@ -3786,7 +3744,7 @@
                     </pic:cNvPicPr>
                   </pic:nvPicPr>
                   <pic:blipFill>
-                    <a:blip r:embed="rId21">
+                    <a:blip r:embed="rId18">
                       <a:extLst>
                         <a:ext uri="{28A0092B-C50C-407E-A947-70E740481C1C}">
                           <a14:useLocalDpi xmlns:a14="http://schemas.microsoft.com/office/drawing/2010/main" val="0"/>
@@ -3838,6 +3796,7 @@
         <w:rPr>
           <w:rStyle w:val="main"/>
         </w:rPr>
+        <w:lastRenderedPageBreak/>
         <w:t>Progression and Level Design</w:t>
       </w:r>
     </w:p>
@@ -3892,7 +3851,6 @@
           <w:rStyle w:val="main"/>
           <w:noProof/>
         </w:rPr>
-        <w:lastRenderedPageBreak/>
         <w:drawing>
           <wp:inline distT="0" distB="0" distL="0" distR="0" wp14:anchorId="1654324A" wp14:editId="04827EAE">
             <wp:extent cx="6172200" cy="438150"/>
@@ -3911,7 +3869,7 @@
                     </pic:cNvPicPr>
                   </pic:nvPicPr>
                   <pic:blipFill>
-                    <a:blip r:embed="rId22" cstate="print">
+                    <a:blip r:embed="rId19" cstate="print">
                       <a:extLst>
                         <a:ext uri="{28A0092B-C50C-407E-A947-70E740481C1C}">
                           <a14:useLocalDpi xmlns:a14="http://schemas.microsoft.com/office/drawing/2010/main" val="0"/>
@@ -4001,7 +3959,7 @@
                     <pic:cNvPicPr/>
                   </pic:nvPicPr>
                   <pic:blipFill>
-                    <a:blip r:embed="rId23"/>
+                    <a:blip r:embed="rId20"/>
                     <a:stretch>
                       <a:fillRect/>
                     </a:stretch>
@@ -4087,7 +4045,7 @@
                     <pic:cNvPicPr/>
                   </pic:nvPicPr>
                   <pic:blipFill>
-                    <a:blip r:embed="rId24"/>
+                    <a:blip r:embed="rId21"/>
                     <a:stretch>
                       <a:fillRect/>
                     </a:stretch>
@@ -4172,7 +4130,7 @@
                     <pic:cNvPicPr/>
                   </pic:nvPicPr>
                   <pic:blipFill>
-                    <a:blip r:embed="rId25"/>
+                    <a:blip r:embed="rId22"/>
                     <a:stretch>
                       <a:fillRect/>
                     </a:stretch>
@@ -4258,7 +4216,7 @@
                     <pic:cNvPicPr/>
                   </pic:nvPicPr>
                   <pic:blipFill>
-                    <a:blip r:embed="rId26"/>
+                    <a:blip r:embed="rId23"/>
                     <a:stretch>
                       <a:fillRect/>
                     </a:stretch>
@@ -4346,7 +4304,7 @@
                     <pic:cNvPicPr/>
                   </pic:nvPicPr>
                   <pic:blipFill>
-                    <a:blip r:embed="rId27"/>
+                    <a:blip r:embed="rId24"/>
                     <a:stretch>
                       <a:fillRect/>
                     </a:stretch>
@@ -4431,7 +4389,7 @@
                     <pic:cNvPicPr/>
                   </pic:nvPicPr>
                   <pic:blipFill>
-                    <a:blip r:embed="rId28"/>
+                    <a:blip r:embed="rId25"/>
                     <a:stretch>
                       <a:fillRect/>
                     </a:stretch>
@@ -4517,7 +4475,7 @@
                     <pic:cNvPicPr/>
                   </pic:nvPicPr>
                   <pic:blipFill>
-                    <a:blip r:embed="rId29"/>
+                    <a:blip r:embed="rId26"/>
                     <a:stretch>
                       <a:fillRect/>
                     </a:stretch>
@@ -4602,7 +4560,7 @@
                     <pic:cNvPicPr/>
                   </pic:nvPicPr>
                   <pic:blipFill>
-                    <a:blip r:embed="rId30"/>
+                    <a:blip r:embed="rId27"/>
                     <a:stretch>
                       <a:fillRect/>
                     </a:stretch>
@@ -4687,7 +4645,7 @@
                     <pic:cNvPicPr/>
                   </pic:nvPicPr>
                   <pic:blipFill>
-                    <a:blip r:embed="rId31"/>
+                    <a:blip r:embed="rId28"/>
                     <a:stretch>
                       <a:fillRect/>
                     </a:stretch>
@@ -4773,7 +4731,7 @@
                     <pic:cNvPicPr/>
                   </pic:nvPicPr>
                   <pic:blipFill>
-                    <a:blip r:embed="rId32"/>
+                    <a:blip r:embed="rId29"/>
                     <a:stretch>
                       <a:fillRect/>
                     </a:stretch>
@@ -4887,7 +4845,7 @@
                     </pic:cNvPicPr>
                   </pic:nvPicPr>
                   <pic:blipFill>
-                    <a:blip r:embed="rId33">
+                    <a:blip r:embed="rId30">
                       <a:extLst>
                         <a:ext uri="{28A0092B-C50C-407E-A947-70E740481C1C}">
                           <a14:useLocalDpi xmlns:a14="http://schemas.microsoft.com/office/drawing/2010/main" val="0"/>
@@ -4984,7 +4942,7 @@
                     <pic:cNvPicPr/>
                   </pic:nvPicPr>
                   <pic:blipFill>
-                    <a:blip r:embed="rId34"/>
+                    <a:blip r:embed="rId31"/>
                     <a:stretch>
                       <a:fillRect/>
                     </a:stretch>
@@ -5035,7 +4993,7 @@
                     </pic:cNvPicPr>
                   </pic:nvPicPr>
                   <pic:blipFill>
-                    <a:blip r:embed="rId35" cstate="print">
+                    <a:blip r:embed="rId32" cstate="print">
                       <a:extLst>
                         <a:ext uri="{28A0092B-C50C-407E-A947-70E740481C1C}">
                           <a14:useLocalDpi xmlns:a14="http://schemas.microsoft.com/office/drawing/2010/main" val="0"/>
@@ -6202,7 +6160,7 @@
       </w:pPr>
     </w:p>
     <w:sectPr>
-      <w:footerReference w:type="default" r:id="rId36"/>
+      <w:footerReference w:type="default" r:id="rId33"/>
       <w:pgSz w:w="11906" w:h="16838" w:code="9"/>
       <w:pgMar w:top="1440" w:right="1080" w:bottom="1440" w:left="1080" w:header="0" w:footer="0" w:gutter="0"/>
       <w:cols w:space="425"/>

</xml_diff>

<commit_message>
Added character concept-art and minor tweaks to the GDD
</commit_message>
<xml_diff>
--- a/TheOrb-GameDesignDocument_20240325.docx
+++ b/TheOrb-GameDesignDocument_20240325.docx
@@ -1514,7 +1514,25 @@
         <w:rPr>
           <w:rStyle w:val="main"/>
         </w:rPr>
-        <w:t xml:space="preserve"> small orb colored by player’s choosing. </w:t>
+        <w:t xml:space="preserve"> </w:t>
+      </w:r>
+      <w:r>
+        <w:rPr>
+          <w:rStyle w:val="main"/>
+        </w:rPr>
+        <w:t xml:space="preserve">colored </w:t>
+      </w:r>
+      <w:r>
+        <w:rPr>
+          <w:rStyle w:val="main"/>
+        </w:rPr>
+        <w:t>orb.</w:t>
+      </w:r>
+      <w:r>
+        <w:rPr>
+          <w:rStyle w:val="main"/>
+        </w:rPr>
+        <w:t xml:space="preserve"> The size varies during the levels, but usually it’s medium.</w:t>
       </w:r>
     </w:p>
     <w:p>
@@ -5527,6 +5545,52 @@
           <w:rStyle w:val="main"/>
         </w:rPr>
       </w:pPr>
+      <w:r>
+        <w:rPr>
+          <w:noProof/>
+        </w:rPr>
+        <w:drawing>
+          <wp:inline distT="0" distB="0" distL="0" distR="0" wp14:anchorId="29DE1F85" wp14:editId="0F4B70EA">
+            <wp:extent cx="6188710" cy="1375410"/>
+            <wp:effectExtent l="0" t="0" r="2540" b="0"/>
+            <wp:docPr id="1" name="Picture 1"/>
+            <wp:cNvGraphicFramePr>
+              <a:graphicFrameLocks xmlns:a="http://schemas.openxmlformats.org/drawingml/2006/main" noChangeAspect="1"/>
+            </wp:cNvGraphicFramePr>
+            <a:graphic xmlns:a="http://schemas.openxmlformats.org/drawingml/2006/main">
+              <a:graphicData uri="http://schemas.openxmlformats.org/drawingml/2006/picture">
+                <pic:pic xmlns:pic="http://schemas.openxmlformats.org/drawingml/2006/picture">
+                  <pic:nvPicPr>
+                    <pic:cNvPr id="1" name="Picture 1"/>
+                    <pic:cNvPicPr/>
+                  </pic:nvPicPr>
+                  <pic:blipFill>
+                    <a:blip r:embed="rId33" cstate="print">
+                      <a:extLst>
+                        <a:ext uri="{28A0092B-C50C-407E-A947-70E740481C1C}">
+                          <a14:useLocalDpi xmlns:a14="http://schemas.microsoft.com/office/drawing/2010/main" val="0"/>
+                        </a:ext>
+                      </a:extLst>
+                    </a:blip>
+                    <a:stretch>
+                      <a:fillRect/>
+                    </a:stretch>
+                  </pic:blipFill>
+                  <pic:spPr>
+                    <a:xfrm>
+                      <a:off x="0" y="0"/>
+                      <a:ext cx="6188710" cy="1375410"/>
+                    </a:xfrm>
+                    <a:prstGeom prst="rect">
+                      <a:avLst/>
+                    </a:prstGeom>
+                  </pic:spPr>
+                </pic:pic>
+              </a:graphicData>
+            </a:graphic>
+          </wp:inline>
+        </w:drawing>
+      </w:r>
     </w:p>
     <w:p>
       <w:pPr>
@@ -5613,6 +5677,7 @@
         <w:rPr>
           <w:rStyle w:val="main"/>
         </w:rPr>
+        <w:lastRenderedPageBreak/>
         <w:t xml:space="preserve">Something simple, ball rolling sound, impact sound when touching the walls, balloon pop when impaled by spikes, some sfx when enter water or wind. </w:t>
       </w:r>
     </w:p>
@@ -5678,7 +5743,6 @@
         <w:rPr>
           <w:rStyle w:val="main"/>
         </w:rPr>
-        <w:lastRenderedPageBreak/>
         <w:t>Voiceovers</w:t>
       </w:r>
       <w:r>
@@ -6160,7 +6224,7 @@
       </w:pPr>
     </w:p>
     <w:sectPr>
-      <w:footerReference w:type="default" r:id="rId33"/>
+      <w:footerReference w:type="default" r:id="rId34"/>
       <w:pgSz w:w="11906" w:h="16838" w:code="9"/>
       <w:pgMar w:top="1440" w:right="1080" w:bottom="1440" w:left="1080" w:header="0" w:footer="0" w:gutter="0"/>
       <w:cols w:space="425"/>

</xml_diff>